<commit_message>
up to adding female behavior results
</commit_message>
<xml_diff>
--- a/Tables_Figures.docx
+++ b/Tables_Figures.docx
@@ -14,15 +14,7 @@
           <w:b/>
           <w:bCs/>
         </w:rPr>
-        <w:t>Table 1</w:t>
-      </w:r>
-      <w:r>
-        <w:rPr>
-          <w:rFonts w:ascii="Times New Roman" w:hAnsi="Times New Roman" w:cs="Times New Roman"/>
-          <w:b/>
-          <w:bCs/>
-        </w:rPr>
-        <w:t xml:space="preserve">. </w:t>
+        <w:t xml:space="preserve">Table 1. </w:t>
       </w:r>
       <w:r>
         <w:rPr>
@@ -41,6 +33,12 @@
           <w:rFonts w:ascii="Times New Roman" w:hAnsi="Times New Roman" w:cs="Times New Roman"/>
         </w:rPr>
         <w:t xml:space="preserve">of </w:t>
+      </w:r>
+      <w:r>
+        <w:rPr>
+          <w:rFonts w:ascii="Times New Roman" w:hAnsi="Times New Roman" w:cs="Times New Roman"/>
+        </w:rPr>
+        <w:t xml:space="preserve">male </w:t>
       </w:r>
       <w:r>
         <w:rPr>
@@ -54,151 +52,45 @@
         <w:rPr>
           <w:rFonts w:ascii="Times New Roman" w:hAnsi="Times New Roman" w:cs="Times New Roman"/>
         </w:rPr>
-        <w:t xml:space="preserve"> display dances in this study. </w:t>
-      </w:r>
-      <w:r>
-        <w:rPr>
-          <w:rFonts w:ascii="Times New Roman" w:hAnsi="Times New Roman" w:cs="Times New Roman"/>
-        </w:rPr>
-        <w:t>S</w:t>
-      </w:r>
-      <w:r>
-        <w:rPr>
-          <w:rFonts w:ascii="Times New Roman" w:hAnsi="Times New Roman" w:cs="Times New Roman"/>
-        </w:rPr>
-        <w:t>ingle-letter code</w:t>
-      </w:r>
-      <w:r>
-        <w:rPr>
-          <w:rFonts w:ascii="Times New Roman" w:hAnsi="Times New Roman" w:cs="Times New Roman"/>
-        </w:rPr>
-        <w:t>s</w:t>
-      </w:r>
-      <w:r>
-        <w:rPr>
-          <w:rFonts w:ascii="Times New Roman" w:hAnsi="Times New Roman" w:cs="Times New Roman"/>
-        </w:rPr>
-        <w:t xml:space="preserve"> used </w:t>
-      </w:r>
-      <w:r>
-        <w:rPr>
-          <w:rFonts w:ascii="Times New Roman" w:hAnsi="Times New Roman" w:cs="Times New Roman"/>
-        </w:rPr>
-        <w:t xml:space="preserve">in </w:t>
-      </w:r>
-      <w:r>
-        <w:rPr>
-          <w:rFonts w:ascii="Times New Roman" w:hAnsi="Times New Roman" w:cs="Times New Roman"/>
-        </w:rPr>
-        <w:t xml:space="preserve">display strings </w:t>
-      </w:r>
-      <w:r>
-        <w:rPr>
-          <w:rFonts w:ascii="Times New Roman" w:hAnsi="Times New Roman" w:cs="Times New Roman"/>
-        </w:rPr>
-        <w:t xml:space="preserve">are </w:t>
-      </w:r>
-      <w:r>
-        <w:rPr>
-          <w:rFonts w:ascii="Times New Roman" w:hAnsi="Times New Roman" w:cs="Times New Roman"/>
-        </w:rPr>
-        <w:t xml:space="preserve">given </w:t>
-      </w:r>
-      <w:r>
-        <w:rPr>
-          <w:rFonts w:ascii="Times New Roman" w:hAnsi="Times New Roman" w:cs="Times New Roman"/>
-        </w:rPr>
-        <w:t>on</w:t>
-      </w:r>
-      <w:r>
-        <w:rPr>
-          <w:rFonts w:ascii="Times New Roman" w:hAnsi="Times New Roman" w:cs="Times New Roman"/>
-        </w:rPr>
-        <w:t xml:space="preserve"> the left. </w:t>
-      </w:r>
-      <w:r>
-        <w:rPr>
-          <w:rFonts w:ascii="Times New Roman" w:hAnsi="Times New Roman" w:cs="Times New Roman"/>
-        </w:rPr>
-        <w:t xml:space="preserve">The percent (rounded) of displays featuring the behavior </w:t>
-      </w:r>
-      <w:r>
-        <w:rPr>
-          <w:rFonts w:ascii="Times New Roman" w:hAnsi="Times New Roman" w:cs="Times New Roman"/>
-        </w:rPr>
-        <w:t xml:space="preserve">in the final dataset are given across </w:t>
-      </w:r>
-      <w:r>
-        <w:rPr>
-          <w:rFonts w:ascii="Times New Roman" w:hAnsi="Times New Roman" w:cs="Times New Roman"/>
-          <w:highlight w:val="cyan"/>
-        </w:rPr>
-        <w:t>25</w:t>
-      </w:r>
-      <w:r>
-        <w:rPr>
-          <w:rFonts w:ascii="Times New Roman" w:hAnsi="Times New Roman" w:cs="Times New Roman"/>
-          <w:highlight w:val="cyan"/>
-        </w:rPr>
-        <w:t>1</w:t>
-      </w:r>
-      <w:r>
-        <w:rPr>
-          <w:rFonts w:ascii="Times New Roman" w:hAnsi="Times New Roman" w:cs="Times New Roman"/>
-        </w:rPr>
-        <w:t xml:space="preserve"> SOLO displays, </w:t>
-      </w:r>
-      <w:r>
-        <w:rPr>
-          <w:rFonts w:ascii="Times New Roman" w:hAnsi="Times New Roman" w:cs="Times New Roman"/>
-          <w:highlight w:val="cyan"/>
-        </w:rPr>
-        <w:t>89</w:t>
-      </w:r>
-      <w:r>
-        <w:rPr>
-          <w:rFonts w:ascii="Times New Roman" w:hAnsi="Times New Roman" w:cs="Times New Roman"/>
-        </w:rPr>
-        <w:t xml:space="preserve"> AUDI displays, and </w:t>
-      </w:r>
-      <w:r>
-        <w:rPr>
-          <w:rFonts w:ascii="Times New Roman" w:hAnsi="Times New Roman" w:cs="Times New Roman"/>
-          <w:highlight w:val="cyan"/>
-        </w:rPr>
-        <w:t>1</w:t>
-      </w:r>
-      <w:r>
-        <w:rPr>
-          <w:rFonts w:ascii="Times New Roman" w:hAnsi="Times New Roman" w:cs="Times New Roman"/>
-          <w:highlight w:val="cyan"/>
-        </w:rPr>
-        <w:t>3</w:t>
-      </w:r>
-      <w:r>
-        <w:rPr>
-          <w:rFonts w:ascii="Times New Roman" w:hAnsi="Times New Roman" w:cs="Times New Roman"/>
-        </w:rPr>
-        <w:t xml:space="preserve"> COP displays</w:t>
-      </w:r>
-      <w:r>
-        <w:rPr>
-          <w:rFonts w:ascii="Times New Roman" w:hAnsi="Times New Roman" w:cs="Times New Roman"/>
+        <w:t xml:space="preserve"> </w:t>
+      </w:r>
+      <w:r>
+        <w:rPr>
+          <w:rFonts w:ascii="Times New Roman" w:hAnsi="Times New Roman" w:cs="Times New Roman"/>
+        </w:rPr>
+        <w:t xml:space="preserve">courtship dances featured as featured across 308 SOLO, 102 AUDI, and 13 COP displays. </w:t>
+      </w:r>
+      <w:r>
+        <w:rPr>
+          <w:rFonts w:ascii="Times New Roman" w:hAnsi="Times New Roman" w:cs="Times New Roman"/>
+        </w:rPr>
+        <w:t xml:space="preserve">Single-letter codes used in display strings are given on the left. </w:t>
+      </w:r>
+      <w:commentRangeStart w:id="0"/>
+      <w:r>
+        <w:rPr>
+          <w:rFonts w:ascii="Times New Roman" w:eastAsia="Times New Roman" w:hAnsi="Times New Roman" w:cs="Times New Roman"/>
+        </w:rPr>
+        <w:t>Voucher videos of behaviors are archived at the Macaulay Library of Natural Sounds at Cornell University</w:t>
+      </w:r>
+      <w:commentRangeEnd w:id="0"/>
+      <w:r>
+        <w:rPr>
+          <w:rStyle w:val="CommentReference"/>
+        </w:rPr>
+        <w:commentReference w:id="0"/>
+      </w:r>
+      <w:r>
+        <w:rPr>
+          <w:rFonts w:ascii="Times New Roman" w:eastAsia="Times New Roman" w:hAnsi="Times New Roman" w:cs="Times New Roman"/>
         </w:rPr>
         <w:t>.</w:t>
       </w:r>
       <w:r>
         <w:rPr>
-          <w:rFonts w:ascii="Times New Roman" w:hAnsi="Times New Roman" w:cs="Times New Roman"/>
+          <w:rFonts w:ascii="Times New Roman" w:eastAsia="Times New Roman" w:hAnsi="Times New Roman" w:cs="Times New Roman"/>
         </w:rPr>
         <w:t xml:space="preserve"> </w:t>
-      </w:r>
-      <w:r>
-        <w:rPr>
-          <w:rFonts w:ascii="Times New Roman" w:eastAsia="Times New Roman" w:hAnsi="Times New Roman" w:cs="Times New Roman"/>
-          <w:highlight w:val="yellow"/>
-        </w:rPr>
-        <w:t>Voucher videos of behaviors are archived at the Macaulay Library of Natural Sounds at Cornell University.</w:t>
       </w:r>
     </w:p>
     <w:p>
@@ -211,7 +103,7 @@
     <w:tbl>
       <w:tblPr>
         <w:tblStyle w:val="TableGrid"/>
-        <w:tblW w:w="8185" w:type="dxa"/>
+        <w:tblW w:w="8550" w:type="dxa"/>
         <w:jc w:val="center"/>
         <w:tblBorders>
           <w:top w:val="none" w:sz="0" w:space="0" w:color="auto"/>
@@ -225,7 +117,7 @@
       </w:tblPr>
       <w:tblGrid>
         <w:gridCol w:w="461"/>
-        <w:gridCol w:w="1874"/>
+        <w:gridCol w:w="2239"/>
         <w:gridCol w:w="883"/>
         <w:gridCol w:w="830"/>
         <w:gridCol w:w="723"/>
@@ -240,7 +132,6 @@
           <w:tcPr>
             <w:tcW w:w="461" w:type="dxa"/>
             <w:noWrap/>
-            <w:hideMark/>
           </w:tcPr>
           <w:p>
             <w:pPr>
@@ -253,15 +144,33 @@
         </w:tc>
         <w:tc>
           <w:tcPr>
-            <w:tcW w:w="1874" w:type="dxa"/>
+            <w:tcW w:w="2239" w:type="dxa"/>
+            <w:shd w:val="clear" w:color="auto" w:fill="auto"/>
+            <w:noWrap/>
+          </w:tcPr>
+          <w:p>
+            <w:pPr>
+              <w:rPr>
+                <w:rFonts w:ascii="Times New Roman" w:hAnsi="Times New Roman" w:cs="Times New Roman"/>
+                <w:b/>
+                <w:bCs/>
+              </w:rPr>
+            </w:pPr>
+          </w:p>
+        </w:tc>
+        <w:tc>
+          <w:tcPr>
+            <w:tcW w:w="2436" w:type="dxa"/>
+            <w:gridSpan w:val="3"/>
             <w:tcBorders>
               <w:bottom w:val="single" w:sz="4" w:space="0" w:color="auto"/>
             </w:tcBorders>
-            <w:noWrap/>
-            <w:hideMark/>
-          </w:tcPr>
-          <w:p>
-            <w:pPr>
+            <w:shd w:val="clear" w:color="auto" w:fill="auto"/>
+            <w:noWrap/>
+          </w:tcPr>
+          <w:p>
+            <w:pPr>
+              <w:jc w:val="center"/>
               <w:rPr>
                 <w:rFonts w:ascii="Times New Roman" w:hAnsi="Times New Roman" w:cs="Times New Roman"/>
                 <w:b/>
@@ -274,7 +183,7 @@
                 <w:b/>
                 <w:bCs/>
               </w:rPr>
-              <w:t>Element</w:t>
+              <w:t>%</w:t>
             </w:r>
             <w:r>
               <w:rPr>
@@ -282,13 +191,57 @@
                 <w:b/>
                 <w:bCs/>
               </w:rPr>
-              <w:t xml:space="preserve">         %</w:t>
-            </w:r>
-          </w:p>
-        </w:tc>
-        <w:tc>
-          <w:tcPr>
-            <w:tcW w:w="883" w:type="dxa"/>
+              <w:t xml:space="preserve"> </w:t>
+            </w:r>
+            <w:r>
+              <w:rPr>
+                <w:rFonts w:ascii="Times New Roman" w:hAnsi="Times New Roman" w:cs="Times New Roman"/>
+                <w:b/>
+                <w:bCs/>
+              </w:rPr>
+              <w:t>displays present</w:t>
+            </w:r>
+          </w:p>
+        </w:tc>
+        <w:tc>
+          <w:tcPr>
+            <w:tcW w:w="3414" w:type="dxa"/>
+            <w:shd w:val="clear" w:color="auto" w:fill="auto"/>
+          </w:tcPr>
+          <w:p>
+            <w:pPr>
+              <w:rPr>
+                <w:rFonts w:ascii="Times New Roman" w:hAnsi="Times New Roman" w:cs="Times New Roman"/>
+                <w:b/>
+                <w:bCs/>
+              </w:rPr>
+            </w:pPr>
+          </w:p>
+        </w:tc>
+      </w:tr>
+      <w:tr>
+        <w:trPr>
+          <w:trHeight w:val="20"/>
+          <w:jc w:val="center"/>
+        </w:trPr>
+        <w:tc>
+          <w:tcPr>
+            <w:tcW w:w="461" w:type="dxa"/>
+            <w:noWrap/>
+            <w:hideMark/>
+          </w:tcPr>
+          <w:p>
+            <w:pPr>
+              <w:jc w:val="center"/>
+              <w:rPr>
+                <w:rFonts w:ascii="Times New Roman" w:hAnsi="Times New Roman" w:cs="Times New Roman"/>
+              </w:rPr>
+            </w:pPr>
+          </w:p>
+        </w:tc>
+        <w:tc>
+          <w:tcPr>
+            <w:tcW w:w="2239" w:type="dxa"/>
             <w:tcBorders>
               <w:bottom w:val="single" w:sz="4" w:space="0" w:color="auto"/>
             </w:tcBorders>
@@ -297,7 +250,6 @@
           </w:tcPr>
           <w:p>
             <w:pPr>
-              <w:jc w:val="right"/>
               <w:rPr>
                 <w:rFonts w:ascii="Times New Roman" w:hAnsi="Times New Roman" w:cs="Times New Roman"/>
                 <w:b/>
@@ -310,6 +262,43 @@
                 <w:b/>
                 <w:bCs/>
               </w:rPr>
+              <w:t>Element</w:t>
+            </w:r>
+            <w:r>
+              <w:rPr>
+                <w:rFonts w:ascii="Times New Roman" w:hAnsi="Times New Roman" w:cs="Times New Roman"/>
+                <w:b/>
+                <w:bCs/>
+              </w:rPr>
+              <w:t xml:space="preserve"> </w:t>
+            </w:r>
+          </w:p>
+        </w:tc>
+        <w:tc>
+          <w:tcPr>
+            <w:tcW w:w="883" w:type="dxa"/>
+            <w:tcBorders>
+              <w:top w:val="single" w:sz="4" w:space="0" w:color="auto"/>
+              <w:bottom w:val="single" w:sz="4" w:space="0" w:color="auto"/>
+            </w:tcBorders>
+            <w:noWrap/>
+            <w:hideMark/>
+          </w:tcPr>
+          <w:p>
+            <w:pPr>
+              <w:jc w:val="right"/>
+              <w:rPr>
+                <w:rFonts w:ascii="Times New Roman" w:hAnsi="Times New Roman" w:cs="Times New Roman"/>
+                <w:b/>
+                <w:bCs/>
+              </w:rPr>
+            </w:pPr>
+            <w:r>
+              <w:rPr>
+                <w:rFonts w:ascii="Times New Roman" w:hAnsi="Times New Roman" w:cs="Times New Roman"/>
+                <w:b/>
+                <w:bCs/>
+              </w:rPr>
               <w:t>SOLO</w:t>
             </w:r>
           </w:p>
@@ -318,6 +307,7 @@
           <w:tcPr>
             <w:tcW w:w="830" w:type="dxa"/>
             <w:tcBorders>
+              <w:top w:val="single" w:sz="4" w:space="0" w:color="auto"/>
               <w:bottom w:val="single" w:sz="4" w:space="0" w:color="auto"/>
             </w:tcBorders>
             <w:noWrap/>
@@ -346,6 +336,7 @@
           <w:tcPr>
             <w:tcW w:w="723" w:type="dxa"/>
             <w:tcBorders>
+              <w:top w:val="single" w:sz="4" w:space="0" w:color="auto"/>
               <w:bottom w:val="single" w:sz="4" w:space="0" w:color="auto"/>
               <w:right w:val="single" w:sz="4" w:space="0" w:color="AEAAAA" w:themeColor="background2" w:themeShade="BF"/>
             </w:tcBorders>
@@ -387,7 +378,7 @@
                 <w:bCs/>
               </w:rPr>
             </w:pPr>
-            <w:commentRangeStart w:id="0"/>
+            <w:commentRangeStart w:id="1"/>
             <w:r>
               <w:rPr>
                 <w:rFonts w:ascii="Times New Roman" w:hAnsi="Times New Roman" w:cs="Times New Roman"/>
@@ -396,13 +387,13 @@
               </w:rPr>
               <w:t>Description</w:t>
             </w:r>
-            <w:commentRangeEnd w:id="0"/>
+            <w:commentRangeEnd w:id="1"/>
             <w:r>
               <w:rPr>
                 <w:rStyle w:val="CommentReference"/>
                 <w:rFonts w:ascii="Times New Roman" w:hAnsi="Times New Roman" w:cs="Times New Roman"/>
               </w:rPr>
-              <w:commentReference w:id="0"/>
+              <w:commentReference w:id="1"/>
             </w:r>
           </w:p>
         </w:tc>
@@ -435,7 +426,7 @@
         </w:tc>
         <w:tc>
           <w:tcPr>
-            <w:tcW w:w="1874" w:type="dxa"/>
+            <w:tcW w:w="2239" w:type="dxa"/>
             <w:tcBorders>
               <w:top w:val="single" w:sz="4" w:space="0" w:color="auto"/>
             </w:tcBorders>
@@ -587,7 +578,7 @@
         </w:tc>
         <w:tc>
           <w:tcPr>
-            <w:tcW w:w="1874" w:type="dxa"/>
+            <w:tcW w:w="2239" w:type="dxa"/>
             <w:noWrap/>
             <w:hideMark/>
           </w:tcPr>
@@ -726,21 +717,34 @@
         </w:tc>
         <w:tc>
           <w:tcPr>
-            <w:tcW w:w="1874" w:type="dxa"/>
-            <w:noWrap/>
-            <w:hideMark/>
-          </w:tcPr>
-          <w:p>
-            <w:pPr>
-              <w:rPr>
-                <w:rFonts w:ascii="Times New Roman" w:hAnsi="Times New Roman" w:cs="Times New Roman"/>
-              </w:rPr>
-            </w:pPr>
-            <w:r>
-              <w:rPr>
-                <w:rFonts w:ascii="Times New Roman" w:hAnsi="Times New Roman" w:cs="Times New Roman"/>
-              </w:rPr>
-              <w:t>Silent log-approach dive</w:t>
+            <w:tcW w:w="2239" w:type="dxa"/>
+            <w:noWrap/>
+            <w:hideMark/>
+          </w:tcPr>
+          <w:p>
+            <w:pPr>
+              <w:rPr>
+                <w:rFonts w:ascii="Times New Roman" w:hAnsi="Times New Roman" w:cs="Times New Roman"/>
+              </w:rPr>
+            </w:pPr>
+            <w:r>
+              <w:rPr>
+                <w:rFonts w:ascii="Times New Roman" w:hAnsi="Times New Roman" w:cs="Times New Roman"/>
+              </w:rPr>
+              <w:t>Silent log-</w:t>
+            </w:r>
+          </w:p>
+          <w:p>
+            <w:pPr>
+              <w:rPr>
+                <w:rFonts w:ascii="Times New Roman" w:hAnsi="Times New Roman" w:cs="Times New Roman"/>
+              </w:rPr>
+            </w:pPr>
+            <w:r>
+              <w:rPr>
+                <w:rFonts w:ascii="Times New Roman" w:hAnsi="Times New Roman" w:cs="Times New Roman"/>
+              </w:rPr>
+              <w:t>approach dive</w:t>
             </w:r>
           </w:p>
         </w:tc>
@@ -829,24 +833,40 @@
                 <w:color w:val="AEAAAA" w:themeColor="background2" w:themeShade="BF"/>
               </w:rPr>
             </w:pPr>
-            <w:commentRangeStart w:id="1"/>
+            <w:commentRangeStart w:id="2"/>
             <w:r>
               <w:rPr>
                 <w:rFonts w:ascii="Times New Roman" w:hAnsi="Times New Roman" w:cs="Times New Roman"/>
                 <w:sz w:val="20"/>
                 <w:szCs w:val="20"/>
               </w:rPr>
-              <w:t>Same swoop as above, though lacking vocalization and often lacking gymnastics</w:t>
-            </w:r>
-            <w:commentRangeEnd w:id="1"/>
-            <w:r>
-              <w:rPr>
-                <w:rStyle w:val="CommentReference"/>
+              <w:t xml:space="preserve">Same swoop as above, though lacking vocalization and often </w:t>
+            </w:r>
+            <w:r>
+              <w:rPr>
                 <w:rFonts w:ascii="Times New Roman" w:hAnsi="Times New Roman" w:cs="Times New Roman"/>
                 <w:sz w:val="20"/>
                 <w:szCs w:val="20"/>
               </w:rPr>
-              <w:commentReference w:id="1"/>
+              <w:t>without vault</w:t>
+            </w:r>
+            <w:r>
+              <w:rPr>
+                <w:rFonts w:ascii="Times New Roman" w:hAnsi="Times New Roman" w:cs="Times New Roman"/>
+                <w:sz w:val="20"/>
+                <w:szCs w:val="20"/>
+              </w:rPr>
+              <w:t xml:space="preserve"> </w:t>
+            </w:r>
+            <w:commentRangeEnd w:id="2"/>
+            <w:r>
+              <w:rPr>
+                <w:rStyle w:val="CommentReference"/>
+                <w:rFonts w:ascii="Times New Roman" w:hAnsi="Times New Roman" w:cs="Times New Roman"/>
+                <w:sz w:val="20"/>
+                <w:szCs w:val="20"/>
+              </w:rPr>
+              <w:commentReference w:id="2"/>
             </w:r>
           </w:p>
         </w:tc>
@@ -879,7 +899,7 @@
         </w:tc>
         <w:tc>
           <w:tcPr>
-            <w:tcW w:w="1874" w:type="dxa"/>
+            <w:tcW w:w="2239" w:type="dxa"/>
             <w:noWrap/>
             <w:hideMark/>
           </w:tcPr>
@@ -1018,7 +1038,7 @@
         </w:tc>
         <w:tc>
           <w:tcPr>
-            <w:tcW w:w="1874" w:type="dxa"/>
+            <w:tcW w:w="2239" w:type="dxa"/>
             <w:noWrap/>
             <w:hideMark/>
           </w:tcPr>
@@ -1034,20 +1054,20 @@
               </w:rPr>
               <w:t xml:space="preserve">Half </w:t>
             </w:r>
-            <w:commentRangeStart w:id="2"/>
+            <w:commentRangeStart w:id="3"/>
             <w:r>
               <w:rPr>
                 <w:rFonts w:ascii="Times New Roman" w:hAnsi="Times New Roman" w:cs="Times New Roman"/>
               </w:rPr>
               <w:t>bow</w:t>
             </w:r>
-            <w:commentRangeEnd w:id="2"/>
+            <w:commentRangeEnd w:id="3"/>
             <w:r>
               <w:rPr>
                 <w:rStyle w:val="CommentReference"/>
                 <w:rFonts w:ascii="Times New Roman" w:hAnsi="Times New Roman" w:cs="Times New Roman"/>
               </w:rPr>
-              <w:commentReference w:id="2"/>
+              <w:commentReference w:id="3"/>
             </w:r>
           </w:p>
         </w:tc>
@@ -1138,7 +1158,7 @@
       </w:tr>
       <w:tr>
         <w:trPr>
-          <w:trHeight w:val="503"/>
+          <w:trHeight w:val="513"/>
           <w:jc w:val="center"/>
         </w:trPr>
         <w:tc>
@@ -1164,7 +1184,7 @@
         </w:tc>
         <w:tc>
           <w:tcPr>
-            <w:tcW w:w="1874" w:type="dxa"/>
+            <w:tcW w:w="2239" w:type="dxa"/>
             <w:noWrap/>
             <w:hideMark/>
           </w:tcPr>
@@ -1306,7 +1326,7 @@
         </w:tc>
         <w:tc>
           <w:tcPr>
-            <w:tcW w:w="1874" w:type="dxa"/>
+            <w:tcW w:w="2239" w:type="dxa"/>
             <w:noWrap/>
             <w:hideMark/>
           </w:tcPr>
@@ -1448,30 +1468,30 @@
         </w:tc>
         <w:tc>
           <w:tcPr>
-            <w:tcW w:w="1874" w:type="dxa"/>
-            <w:noWrap/>
-            <w:hideMark/>
-          </w:tcPr>
-          <w:p>
-            <w:pPr>
-              <w:rPr>
-                <w:rFonts w:ascii="Times New Roman" w:hAnsi="Times New Roman" w:cs="Times New Roman"/>
-              </w:rPr>
-            </w:pPr>
-            <w:commentRangeStart w:id="3"/>
+            <w:tcW w:w="2239" w:type="dxa"/>
+            <w:noWrap/>
+            <w:hideMark/>
+          </w:tcPr>
+          <w:p>
+            <w:pPr>
+              <w:rPr>
+                <w:rFonts w:ascii="Times New Roman" w:hAnsi="Times New Roman" w:cs="Times New Roman"/>
+              </w:rPr>
+            </w:pPr>
+            <w:commentRangeStart w:id="4"/>
             <w:r>
               <w:rPr>
                 <w:rFonts w:ascii="Times New Roman" w:hAnsi="Times New Roman" w:cs="Times New Roman"/>
               </w:rPr>
               <w:t>Position switch</w:t>
             </w:r>
-            <w:commentRangeEnd w:id="3"/>
+            <w:commentRangeEnd w:id="4"/>
             <w:r>
               <w:rPr>
                 <w:rStyle w:val="CommentReference"/>
                 <w:rFonts w:ascii="Times New Roman" w:hAnsi="Times New Roman" w:cs="Times New Roman"/>
               </w:rPr>
-              <w:commentReference w:id="3"/>
+              <w:commentReference w:id="4"/>
             </w:r>
           </w:p>
         </w:tc>
@@ -1596,7 +1616,7 @@
         </w:tc>
         <w:tc>
           <w:tcPr>
-            <w:tcW w:w="1874" w:type="dxa"/>
+            <w:tcW w:w="2239" w:type="dxa"/>
             <w:noWrap/>
             <w:hideMark/>
           </w:tcPr>
@@ -1696,7 +1716,7 @@
                 <w:rFonts w:ascii="Times New Roman" w:hAnsi="Times New Roman" w:cs="Times New Roman"/>
               </w:rPr>
             </w:pPr>
-            <w:commentRangeStart w:id="4"/>
+            <w:commentRangeStart w:id="5"/>
             <w:r>
               <w:rPr>
                 <w:rFonts w:ascii="Times New Roman" w:hAnsi="Times New Roman" w:cs="Times New Roman"/>
@@ -1705,7 +1725,7 @@
               </w:rPr>
               <w:t>With feet planted, lowering the side of the head towards the surface of the log</w:t>
             </w:r>
-            <w:commentRangeEnd w:id="4"/>
+            <w:commentRangeEnd w:id="5"/>
             <w:r>
               <w:rPr>
                 <w:rStyle w:val="CommentReference"/>
@@ -1713,7 +1733,7 @@
                 <w:sz w:val="20"/>
                 <w:szCs w:val="20"/>
               </w:rPr>
-              <w:commentReference w:id="4"/>
+              <w:commentReference w:id="5"/>
             </w:r>
           </w:p>
         </w:tc>
@@ -1746,7 +1766,7 @@
         </w:tc>
         <w:tc>
           <w:tcPr>
-            <w:tcW w:w="1874" w:type="dxa"/>
+            <w:tcW w:w="2239" w:type="dxa"/>
             <w:noWrap/>
             <w:hideMark/>
           </w:tcPr>
@@ -1885,7 +1905,7 @@
         </w:tc>
         <w:tc>
           <w:tcPr>
-            <w:tcW w:w="1874" w:type="dxa"/>
+            <w:tcW w:w="2239" w:type="dxa"/>
             <w:noWrap/>
             <w:hideMark/>
           </w:tcPr>
@@ -2026,7 +2046,7 @@
         </w:tc>
         <w:tc>
           <w:tcPr>
-            <w:tcW w:w="1874" w:type="dxa"/>
+            <w:tcW w:w="2239" w:type="dxa"/>
             <w:noWrap/>
             <w:hideMark/>
           </w:tcPr>
@@ -2134,7 +2154,7 @@
               </w:rPr>
               <w:t xml:space="preserve">Uncharacterized or miscellaneous behaviors (e.g., </w:t>
             </w:r>
-            <w:commentRangeStart w:id="5"/>
+            <w:commentRangeStart w:id="6"/>
             <w:r>
               <w:rPr>
                 <w:rFonts w:ascii="Times New Roman" w:hAnsi="Times New Roman" w:cs="Times New Roman"/>
@@ -2143,12 +2163,12 @@
               </w:rPr>
               <w:t>wing flashing</w:t>
             </w:r>
-            <w:commentRangeEnd w:id="5"/>
+            <w:commentRangeEnd w:id="6"/>
             <w:r>
               <w:rPr>
                 <w:rStyle w:val="CommentReference"/>
               </w:rPr>
-              <w:commentReference w:id="5"/>
+              <w:commentReference w:id="6"/>
             </w:r>
             <w:r>
               <w:rPr>
@@ -2956,21 +2976,7 @@
         <w:rPr>
           <w:rFonts w:ascii="Times New Roman" w:hAnsi="Times New Roman" w:cs="Times New Roman"/>
         </w:rPr>
-        <w:t xml:space="preserve">In terms of </w:t>
-      </w:r>
-      <w:proofErr w:type="spellStart"/>
-      <w:r>
-        <w:rPr>
-          <w:rFonts w:ascii="Times New Roman" w:hAnsi="Times New Roman" w:cs="Times New Roman"/>
-        </w:rPr>
-        <w:t>Jaro</w:t>
-      </w:r>
-      <w:proofErr w:type="spellEnd"/>
-      <w:r>
-        <w:rPr>
-          <w:rFonts w:ascii="Times New Roman" w:hAnsi="Times New Roman" w:cs="Times New Roman"/>
-        </w:rPr>
-        <w:t xml:space="preserve"> string distances, displays</w:t>
+        <w:t>In terms of Jaro string distances, displays</w:t>
       </w:r>
       <w:r>
         <w:rPr>
@@ -3060,27 +3066,27 @@
         <w:rPr>
           <w:rFonts w:ascii="Times New Roman" w:hAnsi="Times New Roman" w:cs="Times New Roman"/>
         </w:rPr>
-        <w:t xml:space="preserve"> from an individual identified male was compared to: displays from the same male in the same context (Same Male/Same Context), displays from a different male in the same context (Diff Male/Same Context), displays from the same male in a different context (Same Male/Diff Context), and displays from a different male in a different context (Diff Male/Diff Context). </w:t>
-      </w:r>
-      <w:r>
-        <w:rPr>
-          <w:rFonts w:ascii="Times New Roman" w:hAnsi="Times New Roman" w:cs="Times New Roman"/>
-        </w:rPr>
-        <w:t xml:space="preserve">Each point shows a single </w:t>
-      </w:r>
-      <w:proofErr w:type="spellStart"/>
-      <w:r>
-        <w:rPr>
-          <w:rFonts w:ascii="Times New Roman" w:hAnsi="Times New Roman" w:cs="Times New Roman"/>
-        </w:rPr>
-        <w:t>Jaro</w:t>
-      </w:r>
-      <w:proofErr w:type="spellEnd"/>
-      <w:r>
-        <w:rPr>
-          <w:rFonts w:ascii="Times New Roman" w:hAnsi="Times New Roman" w:cs="Times New Roman"/>
-        </w:rPr>
-        <w:t xml:space="preserve"> distance value (0 = complete mismatch, 1 = complete match) between a focal display</w:t>
+        <w:t xml:space="preserve"> from an individual identified male was compared </w:t>
+      </w:r>
+      <w:proofErr w:type="gramStart"/>
+      <w:r>
+        <w:rPr>
+          <w:rFonts w:ascii="Times New Roman" w:hAnsi="Times New Roman" w:cs="Times New Roman"/>
+        </w:rPr>
+        <w:t>to:</w:t>
+      </w:r>
+      <w:proofErr w:type="gramEnd"/>
+      <w:r>
+        <w:rPr>
+          <w:rFonts w:ascii="Times New Roman" w:hAnsi="Times New Roman" w:cs="Times New Roman"/>
+        </w:rPr>
+        <w:t xml:space="preserve"> displays from the same male in the same context (Same Male/Same Context), displays from a different male in the same context (Diff Male/Same Context), displays from the same male in a different context (Same Male/Diff Context), and displays from a different male in a different context (Diff Male/Diff Context). </w:t>
+      </w:r>
+      <w:r>
+        <w:rPr>
+          <w:rFonts w:ascii="Times New Roman" w:hAnsi="Times New Roman" w:cs="Times New Roman"/>
+        </w:rPr>
+        <w:t>Each point shows a single Jaro distance value (0 = complete mismatch, 1 = complete match) between a focal display</w:t>
       </w:r>
       <w:r>
         <w:rPr>
@@ -3161,7 +3167,7 @@
 
 <file path=word/comments.xml><?xml version="1.0" encoding="utf-8"?>
 <w:comments xmlns:wpc="http://schemas.microsoft.com/office/word/2010/wordprocessingCanvas" xmlns:cx="http://schemas.microsoft.com/office/drawing/2014/chartex" xmlns:cx1="http://schemas.microsoft.com/office/drawing/2015/9/8/chartex" xmlns:cx2="http://schemas.microsoft.com/office/drawing/2015/10/21/chartex" xmlns:cx3="http://schemas.microsoft.com/office/drawing/2016/5/9/chartex" xmlns:cx4="http://schemas.microsoft.com/office/drawing/2016/5/10/chartex" xmlns:cx5="http://schemas.microsoft.com/office/drawing/2016/5/11/chartex" xmlns:cx6="http://schemas.microsoft.com/office/drawing/2016/5/12/chartex" xmlns:cx7="http://schemas.microsoft.com/office/drawing/2016/5/13/chartex" xmlns:cx8="http://schemas.microsoft.com/office/drawing/2016/5/14/chartex" xmlns:mc="http://schemas.openxmlformats.org/markup-compatibility/2006" xmlns:aink="http://schemas.microsoft.com/office/drawing/2016/ink" xmlns:am3d="http://schemas.microsoft.com/office/drawing/2017/model3d" xmlns:o="urn:schemas-microsoft-com:office:office" xmlns:oel="http://schemas.microsoft.com/office/2019/extlst" xmlns:r="http://schemas.openxmlformats.org/officeDocument/2006/relationships" xmlns:m="http://schemas.openxmlformats.org/officeDocument/2006/math" xmlns:v="urn:schemas-microsoft-com:vml" xmlns:wp14="http://schemas.microsoft.com/office/word/2010/wordprocessingDrawing" xmlns:wp="http://schemas.openxmlformats.org/drawingml/2006/wordprocessingDrawing" xmlns:w10="urn:schemas-microsoft-com:office:word" xmlns:w="http://schemas.openxmlformats.org/wordprocessingml/2006/main" xmlns:w14="http://schemas.microsoft.com/office/word/2010/wordml" xmlns:w15="http://schemas.microsoft.com/office/word/2012/wordml" xmlns:w16cex="http://schemas.microsoft.com/office/word/2018/wordml/cex" xmlns:w16cid="http://schemas.microsoft.com/office/word/2016/wordml/cid" xmlns:w16="http://schemas.microsoft.com/office/word/2018/wordml" xmlns:w16sdtdh="http://schemas.microsoft.com/office/word/2020/wordml/sdtdatahash" xmlns:w16se="http://schemas.microsoft.com/office/word/2015/wordml/symex" xmlns:wpg="http://schemas.microsoft.com/office/word/2010/wordprocessingGroup" xmlns:wpi="http://schemas.microsoft.com/office/word/2010/wordprocessingInk" xmlns:wne="http://schemas.microsoft.com/office/word/2006/wordml" xmlns:wps="http://schemas.microsoft.com/office/word/2010/wordprocessingShape" mc:Ignorable="w14 w15 w16se w16cid w16 w16cex w16sdtdh wp14">
-  <w:comment w:id="0" w:author="Taylor, Liam" w:date="2023-03-29T13:06:00Z" w:initials="TL">
+  <w:comment w:id="0" w:author="Liam Taylor" w:date="2023-11-13T00:03:00Z" w:initials="LT">
     <w:p>
       <w:pPr>
         <w:pStyle w:val="CommentText"/>
@@ -3173,11 +3179,11 @@
         <w:annotationRef/>
       </w:r>
       <w:r>
-        <w:t>Tried to retain only the behavioral descriptions themselves but added some small clarifications. We can return to original description or confirm new ones</w:t>
+        <w:t>To do? Or remove?</w:t>
       </w:r>
     </w:p>
   </w:comment>
-  <w:comment w:id="1" w:author="Taylor, Liam" w:date="2023-03-29T13:08:00Z" w:initials="TL">
+  <w:comment w:id="1" w:author="Taylor, Liam" w:date="2023-03-29T13:06:00Z" w:initials="TL">
     <w:p>
       <w:pPr>
         <w:pStyle w:val="CommentText"/>
@@ -3189,11 +3195,11 @@
         <w:annotationRef/>
       </w:r>
       <w:r>
-        <w:t>Correct?</w:t>
+        <w:t>Tried to retain only the behavioral descriptions themselves but added some small clarifications. We can return to original description or confirm new ones</w:t>
       </w:r>
     </w:p>
   </w:comment>
-  <w:comment w:id="2" w:author="Taylor, Liam" w:date="2023-03-29T13:14:00Z" w:initials="TL">
+  <w:comment w:id="2" w:author="Taylor, Liam" w:date="2023-03-29T13:08:00Z" w:initials="TL">
     <w:p>
       <w:pPr>
         <w:pStyle w:val="CommentText"/>
@@ -3205,11 +3211,11 @@
         <w:annotationRef/>
       </w:r>
       <w:r>
-        <w:t>Need description (or subsume to Bow?)</w:t>
+        <w:t>Correct?</w:t>
       </w:r>
     </w:p>
   </w:comment>
-  <w:comment w:id="3" w:author="Taylor, Liam" w:date="2023-03-29T13:01:00Z" w:initials="TL">
+  <w:comment w:id="3" w:author="Taylor, Liam" w:date="2023-03-29T13:14:00Z" w:initials="TL">
     <w:p>
       <w:pPr>
         <w:pStyle w:val="CommentText"/>
@@ -3221,25 +3227,11 @@
         <w:annotationRef/>
       </w:r>
       <w:r>
-        <w:t xml:space="preserve">Flagged. </w:t>
-      </w:r>
-      <w:r>
-        <w:br/>
-      </w:r>
-      <w:r>
-        <w:br/>
-        <w:t>In the original MS, you write: Males were not observed performing switches in the presence of a female.</w:t>
-      </w:r>
-      <w:r>
-        <w:br/>
-      </w:r>
-      <w:r>
-        <w:br/>
-        <w:t xml:space="preserve">However, these frequencies are for "Male1 Switch" only in the original dataset. </w:t>
+        <w:t>Need description (or subsume to Bow?)</w:t>
       </w:r>
     </w:p>
   </w:comment>
-  <w:comment w:id="4" w:author="Taylor, Liam" w:date="2023-03-29T13:22:00Z" w:initials="TL">
+  <w:comment w:id="4" w:author="Taylor, Liam" w:date="2023-03-29T13:01:00Z" w:initials="TL">
     <w:p>
       <w:pPr>
         <w:pStyle w:val="CommentText"/>
@@ -3251,11 +3243,41 @@
         <w:annotationRef/>
       </w:r>
       <w:r>
-        <w:t>?</w:t>
+        <w:t xml:space="preserve">Flagged. </w:t>
+      </w:r>
+      <w:r>
+        <w:br/>
+      </w:r>
+      <w:r>
+        <w:br/>
+        <w:t>In the original MS, you write: Males were not observed performing switches in the presence of a female.</w:t>
+      </w:r>
+      <w:r>
+        <w:br/>
+      </w:r>
+      <w:r>
+        <w:br/>
+        <w:t xml:space="preserve">However, these frequencies are for "Male1 Switch" only in the original dataset. </w:t>
       </w:r>
     </w:p>
   </w:comment>
-  <w:comment w:id="5" w:author="Taylor, Liam" w:date="2023-03-29T15:45:00Z" w:initials="TL">
+  <w:comment w:id="5" w:author="Taylor, Liam" w:date="2023-03-29T13:22:00Z" w:initials="TL">
+    <w:p>
+      <w:pPr>
+        <w:pStyle w:val="CommentText"/>
+      </w:pPr>
+      <w:r>
+        <w:rPr>
+          <w:rStyle w:val="CommentReference"/>
+        </w:rPr>
+        <w:annotationRef/>
+      </w:r>
+      <w:r>
+        <w:t>?</w:t>
+      </w:r>
+    </w:p>
+  </w:comment>
+  <w:comment w:id="6" w:author="Taylor, Liam" w:date="2023-03-29T15:45:00Z" w:initials="TL">
     <w:p>
       <w:r>
         <w:rPr>
@@ -3359,6 +3381,7 @@
 
 <file path=word/commentsExtended.xml><?xml version="1.0" encoding="utf-8"?>
 <w15:commentsEx xmlns:wpc="http://schemas.microsoft.com/office/word/2010/wordprocessingCanvas" xmlns:cx="http://schemas.microsoft.com/office/drawing/2014/chartex" xmlns:cx1="http://schemas.microsoft.com/office/drawing/2015/9/8/chartex" xmlns:cx2="http://schemas.microsoft.com/office/drawing/2015/10/21/chartex" xmlns:cx3="http://schemas.microsoft.com/office/drawing/2016/5/9/chartex" xmlns:cx4="http://schemas.microsoft.com/office/drawing/2016/5/10/chartex" xmlns:cx5="http://schemas.microsoft.com/office/drawing/2016/5/11/chartex" xmlns:cx6="http://schemas.microsoft.com/office/drawing/2016/5/12/chartex" xmlns:cx7="http://schemas.microsoft.com/office/drawing/2016/5/13/chartex" xmlns:cx8="http://schemas.microsoft.com/office/drawing/2016/5/14/chartex" xmlns:mc="http://schemas.openxmlformats.org/markup-compatibility/2006" xmlns:aink="http://schemas.microsoft.com/office/drawing/2016/ink" xmlns:am3d="http://schemas.microsoft.com/office/drawing/2017/model3d" xmlns:o="urn:schemas-microsoft-com:office:office" xmlns:oel="http://schemas.microsoft.com/office/2019/extlst" xmlns:r="http://schemas.openxmlformats.org/officeDocument/2006/relationships" xmlns:m="http://schemas.openxmlformats.org/officeDocument/2006/math" xmlns:v="urn:schemas-microsoft-com:vml" xmlns:wp14="http://schemas.microsoft.com/office/word/2010/wordprocessingDrawing" xmlns:wp="http://schemas.openxmlformats.org/drawingml/2006/wordprocessingDrawing" xmlns:w10="urn:schemas-microsoft-com:office:word" xmlns:w="http://schemas.openxmlformats.org/wordprocessingml/2006/main" xmlns:w14="http://schemas.microsoft.com/office/word/2010/wordml" xmlns:w15="http://schemas.microsoft.com/office/word/2012/wordml" xmlns:w16cex="http://schemas.microsoft.com/office/word/2018/wordml/cex" xmlns:w16cid="http://schemas.microsoft.com/office/word/2016/wordml/cid" xmlns:w16="http://schemas.microsoft.com/office/word/2018/wordml" xmlns:w16sdtdh="http://schemas.microsoft.com/office/word/2020/wordml/sdtdatahash" xmlns:w16se="http://schemas.microsoft.com/office/word/2015/wordml/symex" xmlns:wpg="http://schemas.microsoft.com/office/word/2010/wordprocessingGroup" xmlns:wpi="http://schemas.microsoft.com/office/word/2010/wordprocessingInk" xmlns:wne="http://schemas.microsoft.com/office/word/2006/wordml" xmlns:wps="http://schemas.microsoft.com/office/word/2010/wordprocessingShape" mc:Ignorable="w14 w15 w16se w16cid w16 w16cex w16sdtdh wp14">
+  <w15:commentEx w15:paraId="5CF5DB92" w15:done="0"/>
   <w15:commentEx w15:paraId="11E5F795" w15:done="0"/>
   <w15:commentEx w15:paraId="5A0C595D" w15:done="0"/>
   <w15:commentEx w15:paraId="0B78F9B7" w15:done="0"/>
@@ -3369,7 +3392,8 @@
 </file>
 
 <file path=word/commentsExtensible.xml><?xml version="1.0" encoding="utf-8"?>
-<w16cex:commentsExtensible xmlns:wpc="http://schemas.microsoft.com/office/word/2010/wordprocessingCanvas" xmlns:cx="http://schemas.microsoft.com/office/drawing/2014/chartex" xmlns:cx1="http://schemas.microsoft.com/office/drawing/2015/9/8/chartex" xmlns:cx2="http://schemas.microsoft.com/office/drawing/2015/10/21/chartex" xmlns:cx3="http://schemas.microsoft.com/office/drawing/2016/5/9/chartex" xmlns:cx4="http://schemas.microsoft.com/office/drawing/2016/5/10/chartex" xmlns:cx5="http://schemas.microsoft.com/office/drawing/2016/5/11/chartex" xmlns:cx6="http://schemas.microsoft.com/office/drawing/2016/5/12/chartex" xmlns:cx7="http://schemas.microsoft.com/office/drawing/2016/5/13/chartex" xmlns:cx8="http://schemas.microsoft.com/office/drawing/2016/5/14/chartex" xmlns:mc="http://schemas.openxmlformats.org/markup-compatibility/2006" xmlns:aink="http://schemas.microsoft.com/office/drawing/2016/ink" xmlns:am3d="http://schemas.microsoft.com/office/drawing/2017/model3d" xmlns:o="urn:schemas-microsoft-com:office:office" xmlns:oel="http://schemas.microsoft.com/office/2019/extlst" xmlns:r="http://schemas.openxmlformats.org/officeDocument/2006/relationships" xmlns:m="http://schemas.openxmlformats.org/officeDocument/2006/math" xmlns:v="urn:schemas-microsoft-com:vml" xmlns:wp14="http://schemas.microsoft.com/office/word/2010/wordprocessingDrawing" xmlns:wp="http://schemas.openxmlformats.org/drawingml/2006/wordprocessingDrawing" xmlns:w10="urn:schemas-microsoft-com:office:word" xmlns:w="http://schemas.openxmlformats.org/wordprocessingml/2006/main" xmlns:w14="http://schemas.microsoft.com/office/word/2010/wordml" xmlns:w15="http://schemas.microsoft.com/office/word/2012/wordml" xmlns:w16cex="http://schemas.microsoft.com/office/word/2018/wordml/cex" xmlns:w16cid="http://schemas.microsoft.com/office/word/2016/wordml/cid" xmlns:w16="http://schemas.microsoft.com/office/word/2018/wordml" xmlns:w16sdtdh="http://schemas.microsoft.com/office/word/2020/wordml/sdtdatahash" xmlns:w16se="http://schemas.microsoft.com/office/word/2015/wordml/symex" xmlns:wpg="http://schemas.microsoft.com/office/word/2010/wordprocessingGroup" xmlns:wpi="http://schemas.microsoft.com/office/word/2010/wordprocessingInk" xmlns:wne="http://schemas.microsoft.com/office/word/2006/wordml" xmlns:wps="http://schemas.microsoft.com/office/word/2010/wordprocessingShape" mc:Ignorable="w14 w15 w16se w16cid w16 w16cex w16sdtdh wp14">
+<w16cex:commentsExtensible xmlns:wpc="http://schemas.microsoft.com/office/word/2010/wordprocessingCanvas" xmlns:cx="http://schemas.microsoft.com/office/drawing/2014/chartex" xmlns:cx1="http://schemas.microsoft.com/office/drawing/2015/9/8/chartex" xmlns:cx2="http://schemas.microsoft.com/office/drawing/2015/10/21/chartex" xmlns:cx3="http://schemas.microsoft.com/office/drawing/2016/5/9/chartex" xmlns:cx4="http://schemas.microsoft.com/office/drawing/2016/5/10/chartex" xmlns:cx5="http://schemas.microsoft.com/office/drawing/2016/5/11/chartex" xmlns:cx6="http://schemas.microsoft.com/office/drawing/2016/5/12/chartex" xmlns:cx7="http://schemas.microsoft.com/office/drawing/2016/5/13/chartex" xmlns:cx8="http://schemas.microsoft.com/office/drawing/2016/5/14/chartex" xmlns:cr="http://schemas.microsoft.com/office/comments/2020/reactions" xmlns:mc="http://schemas.openxmlformats.org/markup-compatibility/2006" xmlns:aink="http://schemas.microsoft.com/office/drawing/2016/ink" xmlns:am3d="http://schemas.microsoft.com/office/drawing/2017/model3d" xmlns:o="urn:schemas-microsoft-com:office:office" xmlns:oel="http://schemas.microsoft.com/office/2019/extlst" xmlns:r="http://schemas.openxmlformats.org/officeDocument/2006/relationships" xmlns:m="http://schemas.openxmlformats.org/officeDocument/2006/math" xmlns:v="urn:schemas-microsoft-com:vml" xmlns:wp14="http://schemas.microsoft.com/office/word/2010/wordprocessingDrawing" xmlns:wp="http://schemas.openxmlformats.org/drawingml/2006/wordprocessingDrawing" xmlns:w10="urn:schemas-microsoft-com:office:word" xmlns:w="http://schemas.openxmlformats.org/wordprocessingml/2006/main" xmlns:w14="http://schemas.microsoft.com/office/word/2010/wordml" xmlns:w15="http://schemas.microsoft.com/office/word/2012/wordml" xmlns:w16cex="http://schemas.microsoft.com/office/word/2018/wordml/cex" xmlns:w16cid="http://schemas.microsoft.com/office/word/2016/wordml/cid" xmlns:w16="http://schemas.microsoft.com/office/word/2018/wordml" xmlns:w16sdtdh="http://schemas.microsoft.com/office/word/2020/wordml/sdtdatahash" xmlns:w16se="http://schemas.microsoft.com/office/word/2015/wordml/symex" xmlns:wpg="http://schemas.microsoft.com/office/word/2010/wordprocessingGroup" xmlns:wpi="http://schemas.microsoft.com/office/word/2010/wordprocessingInk" xmlns:wne="http://schemas.microsoft.com/office/word/2006/wordml" xmlns:wps="http://schemas.microsoft.com/office/word/2010/wordprocessingShape" mc:Ignorable="w14 w15 w16se w16cid w16 w16cex w16sdtdh cr wp14">
+  <w16cex:commentExtensible w16cex:durableId="018767C1" w16cex:dateUtc="2023-11-13T05:03:00Z"/>
   <w16cex:commentExtensible w16cex:durableId="27CEB63B" w16cex:dateUtc="2023-03-29T17:06:00Z"/>
   <w16cex:commentExtensible w16cex:durableId="27CEB6E7" w16cex:dateUtc="2023-03-29T17:08:00Z"/>
   <w16cex:commentExtensible w16cex:durableId="27CEB82B" w16cex:dateUtc="2023-03-29T17:14:00Z"/>
@@ -3381,6 +3405,7 @@
 
 <file path=word/commentsIds.xml><?xml version="1.0" encoding="utf-8"?>
 <w16cid:commentsIds xmlns:wpc="http://schemas.microsoft.com/office/word/2010/wordprocessingCanvas" xmlns:cx="http://schemas.microsoft.com/office/drawing/2014/chartex" xmlns:cx1="http://schemas.microsoft.com/office/drawing/2015/9/8/chartex" xmlns:cx2="http://schemas.microsoft.com/office/drawing/2015/10/21/chartex" xmlns:cx3="http://schemas.microsoft.com/office/drawing/2016/5/9/chartex" xmlns:cx4="http://schemas.microsoft.com/office/drawing/2016/5/10/chartex" xmlns:cx5="http://schemas.microsoft.com/office/drawing/2016/5/11/chartex" xmlns:cx6="http://schemas.microsoft.com/office/drawing/2016/5/12/chartex" xmlns:cx7="http://schemas.microsoft.com/office/drawing/2016/5/13/chartex" xmlns:cx8="http://schemas.microsoft.com/office/drawing/2016/5/14/chartex" xmlns:mc="http://schemas.openxmlformats.org/markup-compatibility/2006" xmlns:aink="http://schemas.microsoft.com/office/drawing/2016/ink" xmlns:am3d="http://schemas.microsoft.com/office/drawing/2017/model3d" xmlns:o="urn:schemas-microsoft-com:office:office" xmlns:oel="http://schemas.microsoft.com/office/2019/extlst" xmlns:r="http://schemas.openxmlformats.org/officeDocument/2006/relationships" xmlns:m="http://schemas.openxmlformats.org/officeDocument/2006/math" xmlns:v="urn:schemas-microsoft-com:vml" xmlns:wp14="http://schemas.microsoft.com/office/word/2010/wordprocessingDrawing" xmlns:wp="http://schemas.openxmlformats.org/drawingml/2006/wordprocessingDrawing" xmlns:w10="urn:schemas-microsoft-com:office:word" xmlns:w="http://schemas.openxmlformats.org/wordprocessingml/2006/main" xmlns:w14="http://schemas.microsoft.com/office/word/2010/wordml" xmlns:w15="http://schemas.microsoft.com/office/word/2012/wordml" xmlns:w16cex="http://schemas.microsoft.com/office/word/2018/wordml/cex" xmlns:w16cid="http://schemas.microsoft.com/office/word/2016/wordml/cid" xmlns:w16="http://schemas.microsoft.com/office/word/2018/wordml" xmlns:w16sdtdh="http://schemas.microsoft.com/office/word/2020/wordml/sdtdatahash" xmlns:w16se="http://schemas.microsoft.com/office/word/2015/wordml/symex" xmlns:wpg="http://schemas.microsoft.com/office/word/2010/wordprocessingGroup" xmlns:wpi="http://schemas.microsoft.com/office/word/2010/wordprocessingInk" xmlns:wne="http://schemas.microsoft.com/office/word/2006/wordml" xmlns:wps="http://schemas.microsoft.com/office/word/2010/wordprocessingShape" mc:Ignorable="w14 w15 w16se w16cid w16 w16cex w16sdtdh wp14">
+  <w16cid:commentId w16cid:paraId="5CF5DB92" w16cid:durableId="018767C1"/>
   <w16cid:commentId w16cid:paraId="11E5F795" w16cid:durableId="27CEB63B"/>
   <w16cid:commentId w16cid:paraId="5A0C595D" w16cid:durableId="27CEB6E7"/>
   <w16cid:commentId w16cid:paraId="0B78F9B7" w16cid:durableId="27CEB82B"/>
@@ -3586,6 +3611,9 @@
 
 <file path=word/people.xml><?xml version="1.0" encoding="utf-8"?>
 <w15:people xmlns:wpc="http://schemas.microsoft.com/office/word/2010/wordprocessingCanvas" xmlns:cx="http://schemas.microsoft.com/office/drawing/2014/chartex" xmlns:cx1="http://schemas.microsoft.com/office/drawing/2015/9/8/chartex" xmlns:cx2="http://schemas.microsoft.com/office/drawing/2015/10/21/chartex" xmlns:cx3="http://schemas.microsoft.com/office/drawing/2016/5/9/chartex" xmlns:cx4="http://schemas.microsoft.com/office/drawing/2016/5/10/chartex" xmlns:cx5="http://schemas.microsoft.com/office/drawing/2016/5/11/chartex" xmlns:cx6="http://schemas.microsoft.com/office/drawing/2016/5/12/chartex" xmlns:cx7="http://schemas.microsoft.com/office/drawing/2016/5/13/chartex" xmlns:cx8="http://schemas.microsoft.com/office/drawing/2016/5/14/chartex" xmlns:mc="http://schemas.openxmlformats.org/markup-compatibility/2006" xmlns:aink="http://schemas.microsoft.com/office/drawing/2016/ink" xmlns:am3d="http://schemas.microsoft.com/office/drawing/2017/model3d" xmlns:o="urn:schemas-microsoft-com:office:office" xmlns:oel="http://schemas.microsoft.com/office/2019/extlst" xmlns:r="http://schemas.openxmlformats.org/officeDocument/2006/relationships" xmlns:m="http://schemas.openxmlformats.org/officeDocument/2006/math" xmlns:v="urn:schemas-microsoft-com:vml" xmlns:wp14="http://schemas.microsoft.com/office/word/2010/wordprocessingDrawing" xmlns:wp="http://schemas.openxmlformats.org/drawingml/2006/wordprocessingDrawing" xmlns:w10="urn:schemas-microsoft-com:office:word" xmlns:w="http://schemas.openxmlformats.org/wordprocessingml/2006/main" xmlns:w14="http://schemas.microsoft.com/office/word/2010/wordml" xmlns:w15="http://schemas.microsoft.com/office/word/2012/wordml" xmlns:w16cex="http://schemas.microsoft.com/office/word/2018/wordml/cex" xmlns:w16cid="http://schemas.microsoft.com/office/word/2016/wordml/cid" xmlns:w16="http://schemas.microsoft.com/office/word/2018/wordml" xmlns:w16sdtdh="http://schemas.microsoft.com/office/word/2020/wordml/sdtdatahash" xmlns:w16se="http://schemas.microsoft.com/office/word/2015/wordml/symex" xmlns:wpg="http://schemas.microsoft.com/office/word/2010/wordprocessingGroup" xmlns:wpi="http://schemas.microsoft.com/office/word/2010/wordprocessingInk" xmlns:wne="http://schemas.microsoft.com/office/word/2006/wordml" xmlns:wps="http://schemas.microsoft.com/office/word/2010/wordprocessingShape" mc:Ignorable="w14 w15 w16se w16cid w16 w16cex w16sdtdh wp14">
+  <w15:person w15:author="Liam Taylor">
+    <w15:presenceInfo w15:providerId="Windows Live" w15:userId="57a395eab7780896"/>
+  </w15:person>
   <w15:person w15:author="Taylor, Liam">
     <w15:presenceInfo w15:providerId="AD" w15:userId="S::liam.taylor@yale.edu::85824e17-7640-44e4-b084-3b5b09aa0c38"/>
   </w15:person>

</xml_diff>